<commit_message>
Agregacion de relacion poder/interes
</commit_message>
<xml_diff>
--- a/Administracion de Proyectos/Matriz de interesados (StakeHolders).docx
+++ b/Administracion de Proyectos/Matriz de interesados (StakeHolders).docx
@@ -15,6 +15,8 @@
           <w:lang w:val="es-CR"/>
         </w:rPr>
       </w:pPr>
+      <w:bookmarkStart w:id="0" w:name="_Hlk144056069"/>
+      <w:bookmarkEnd w:id="0"/>
       <w:r>
         <w:rPr>
           <w:rFonts w:ascii="Arial" w:eastAsia="Arial" w:hAnsi="Arial"/>
@@ -266,7 +268,27 @@
           <w:szCs w:val="22"/>
           <w:lang w:val="es-MX"/>
         </w:rPr>
-        <w:t xml:space="preserve">Los stakeholders son todas aquellas personas que están al tanto de las acciones </w:t>
+        <w:t xml:space="preserve">Los </w:t>
+      </w:r>
+      <w:proofErr w:type="spellStart"/>
+      <w:r>
+        <w:rPr>
+          <w:rFonts w:ascii="Arial" w:eastAsia="Lexend Deca" w:hAnsi="Arial"/>
+          <w:sz w:val="22"/>
+          <w:szCs w:val="22"/>
+          <w:lang w:val="es-MX"/>
+        </w:rPr>
+        <w:t>stakeholders</w:t>
+      </w:r>
+      <w:proofErr w:type="spellEnd"/>
+      <w:r>
+        <w:rPr>
+          <w:rFonts w:ascii="Arial" w:eastAsia="Lexend Deca" w:hAnsi="Arial"/>
+          <w:sz w:val="22"/>
+          <w:szCs w:val="22"/>
+          <w:lang w:val="es-MX"/>
+        </w:rPr>
+        <w:t xml:space="preserve"> son todas aquellas personas que están al tanto de las acciones </w:t>
       </w:r>
       <w:r>
         <w:rPr>
@@ -980,14 +1002,25 @@
                 <w:lang w:val="es-CR"/>
               </w:rPr>
             </w:pPr>
-            <w:r>
-              <w:rPr>
-                <w:rFonts w:ascii="Arial" w:hAnsi="Arial"/>
-                <w:sz w:val="22"/>
-                <w:szCs w:val="22"/>
-                <w:lang w:val="es-CR"/>
-              </w:rPr>
-              <w:t>Saylim Rojas Valero</w:t>
+            <w:proofErr w:type="spellStart"/>
+            <w:r>
+              <w:rPr>
+                <w:rFonts w:ascii="Arial" w:hAnsi="Arial"/>
+                <w:sz w:val="22"/>
+                <w:szCs w:val="22"/>
+                <w:lang w:val="es-CR"/>
+              </w:rPr>
+              <w:t>Saylim</w:t>
+            </w:r>
+            <w:proofErr w:type="spellEnd"/>
+            <w:r>
+              <w:rPr>
+                <w:rFonts w:ascii="Arial" w:hAnsi="Arial"/>
+                <w:sz w:val="22"/>
+                <w:szCs w:val="22"/>
+                <w:lang w:val="es-CR"/>
+              </w:rPr>
+              <w:t xml:space="preserve"> Rojas Valero</w:t>
             </w:r>
           </w:p>
           <w:p>
@@ -1951,7 +1984,7 @@
           <w:lang w:val="es-CR"/>
         </w:rPr>
         <w:lastRenderedPageBreak/>
-        <w:t>Mapa</w:t>
+        <w:t xml:space="preserve">Herramienta de análisis de </w:t>
       </w:r>
       <w:r>
         <w:rPr>
@@ -1962,36 +1995,995 @@
           <w:szCs w:val="28"/>
           <w:lang w:val="es-CR"/>
         </w:rPr>
-        <w:t xml:space="preserve"> de análisis de interesados</w:t>
+        <w:t xml:space="preserve">poder/relación </w:t>
       </w:r>
     </w:p>
     <w:p>
       <w:pPr>
-        <w:rPr>
-          <w:rFonts w:ascii="Lexend Deca" w:eastAsia="Lexend Deca" w:hAnsi="Lexend Deca" w:cs="Lexend Deca"/>
+        <w:spacing w:line="0" w:lineRule="atLeast"/>
+        <w:jc w:val="center"/>
+        <w:rPr>
+          <w:rFonts w:ascii="Arial" w:eastAsia="Arial" w:hAnsi="Arial"/>
+          <w:b/>
+          <w:color w:val="C45911" w:themeColor="accent2" w:themeShade="BF"/>
+          <w:sz w:val="28"/>
+          <w:szCs w:val="28"/>
+          <w:lang w:val="es-CR"/>
+        </w:rPr>
+      </w:pPr>
+    </w:p>
+    <w:tbl>
+      <w:tblPr>
+        <w:tblStyle w:val="Tablaconcuadrcula"/>
+        <w:tblW w:w="10481" w:type="dxa"/>
+        <w:jc w:val="center"/>
+        <w:tblLayout w:type="fixed"/>
+        <w:tblLook w:val="04A0" w:firstRow="1" w:lastRow="0" w:firstColumn="1" w:lastColumn="0" w:noHBand="0" w:noVBand="1"/>
+      </w:tblPr>
+      <w:tblGrid>
+        <w:gridCol w:w="1622"/>
+        <w:gridCol w:w="1737"/>
+        <w:gridCol w:w="2228"/>
+        <w:gridCol w:w="1209"/>
+        <w:gridCol w:w="1134"/>
+        <w:gridCol w:w="1276"/>
+        <w:gridCol w:w="1275"/>
+      </w:tblGrid>
+      <w:tr>
+        <w:trPr>
+          <w:trHeight w:val="850"/>
+          <w:jc w:val="center"/>
+        </w:trPr>
+        <w:tc>
+          <w:tcPr>
+            <w:tcW w:w="6796" w:type="dxa"/>
+            <w:gridSpan w:val="4"/>
+            <w:shd w:val="clear" w:color="auto" w:fill="F4B083" w:themeFill="accent2" w:themeFillTint="99"/>
+          </w:tcPr>
+          <w:p>
+            <w:pPr>
+              <w:jc w:val="center"/>
+              <w:rPr>
+                <w:rFonts w:ascii="Arial" w:hAnsi="Arial"/>
+                <w:b/>
+                <w:bCs/>
+                <w:sz w:val="22"/>
+                <w:szCs w:val="22"/>
+                <w:lang w:val="es-CR"/>
+              </w:rPr>
+            </w:pPr>
+          </w:p>
+          <w:p>
+            <w:pPr>
+              <w:jc w:val="center"/>
+              <w:rPr>
+                <w:rFonts w:ascii="Arial" w:hAnsi="Arial"/>
+                <w:b/>
+                <w:bCs/>
+                <w:sz w:val="22"/>
+                <w:szCs w:val="22"/>
+                <w:lang w:val="es-CR"/>
+              </w:rPr>
+            </w:pPr>
+            <w:r>
+              <w:rPr>
+                <w:rFonts w:ascii="Arial" w:hAnsi="Arial"/>
+                <w:b/>
+                <w:bCs/>
+                <w:sz w:val="22"/>
+                <w:szCs w:val="22"/>
+                <w:lang w:val="es-CR"/>
+              </w:rPr>
+              <w:t>Información personal</w:t>
+            </w:r>
+          </w:p>
+        </w:tc>
+        <w:tc>
+          <w:tcPr>
+            <w:tcW w:w="3685" w:type="dxa"/>
+            <w:gridSpan w:val="3"/>
+            <w:shd w:val="clear" w:color="auto" w:fill="F4B083" w:themeFill="accent2" w:themeFillTint="99"/>
+          </w:tcPr>
+          <w:p>
+            <w:pPr>
+              <w:jc w:val="center"/>
+              <w:rPr>
+                <w:rFonts w:ascii="Arial" w:hAnsi="Arial"/>
+                <w:b/>
+                <w:bCs/>
+                <w:sz w:val="22"/>
+                <w:szCs w:val="22"/>
+                <w:lang w:val="es-CR"/>
+              </w:rPr>
+            </w:pPr>
+          </w:p>
+          <w:p>
+            <w:pPr>
+              <w:jc w:val="center"/>
+              <w:rPr>
+                <w:rFonts w:ascii="Arial" w:hAnsi="Arial"/>
+                <w:b/>
+                <w:bCs/>
+                <w:sz w:val="22"/>
+                <w:szCs w:val="22"/>
+                <w:lang w:val="es-CR"/>
+              </w:rPr>
+            </w:pPr>
+            <w:r>
+              <w:rPr>
+                <w:rFonts w:ascii="Arial" w:hAnsi="Arial"/>
+                <w:b/>
+                <w:bCs/>
+                <w:sz w:val="22"/>
+                <w:szCs w:val="22"/>
+                <w:lang w:val="es-CR"/>
+              </w:rPr>
+              <w:t xml:space="preserve">Relación de poder/interés </w:t>
+            </w:r>
+          </w:p>
+        </w:tc>
+      </w:tr>
+      <w:tr>
+        <w:trPr>
+          <w:trHeight w:val="1684"/>
+          <w:jc w:val="center"/>
+        </w:trPr>
+        <w:tc>
+          <w:tcPr>
+            <w:tcW w:w="1622" w:type="dxa"/>
+            <w:shd w:val="clear" w:color="auto" w:fill="F7CAAC" w:themeFill="accent2" w:themeFillTint="66"/>
+          </w:tcPr>
+          <w:p>
+            <w:pPr>
+              <w:rPr>
+                <w:rFonts w:ascii="Arial" w:hAnsi="Arial"/>
+                <w:sz w:val="22"/>
+                <w:szCs w:val="22"/>
+                <w:lang w:val="es-CR"/>
+              </w:rPr>
+            </w:pPr>
+            <w:r>
+              <w:rPr>
+                <w:rFonts w:ascii="Arial" w:hAnsi="Arial"/>
+                <w:sz w:val="22"/>
+                <w:szCs w:val="22"/>
+                <w:lang w:val="es-CR"/>
+              </w:rPr>
+              <w:t>Nombre</w:t>
+            </w:r>
+          </w:p>
+        </w:tc>
+        <w:tc>
+          <w:tcPr>
+            <w:tcW w:w="1737" w:type="dxa"/>
+            <w:shd w:val="clear" w:color="auto" w:fill="F7CAAC" w:themeFill="accent2" w:themeFillTint="66"/>
+          </w:tcPr>
+          <w:p>
+            <w:pPr>
+              <w:rPr>
+                <w:rFonts w:ascii="Arial" w:hAnsi="Arial"/>
+                <w:sz w:val="22"/>
+                <w:szCs w:val="22"/>
+                <w:lang w:val="es-CR"/>
+              </w:rPr>
+            </w:pPr>
+            <w:r>
+              <w:rPr>
+                <w:rFonts w:ascii="Arial" w:hAnsi="Arial"/>
+                <w:sz w:val="22"/>
+                <w:szCs w:val="22"/>
+                <w:lang w:val="es-CR"/>
+              </w:rPr>
+              <w:t>Rol o rama ejecutiva</w:t>
+            </w:r>
+          </w:p>
+        </w:tc>
+        <w:tc>
+          <w:tcPr>
+            <w:tcW w:w="2228" w:type="dxa"/>
+            <w:shd w:val="clear" w:color="auto" w:fill="F7CAAC" w:themeFill="accent2" w:themeFillTint="66"/>
+          </w:tcPr>
+          <w:p>
+            <w:pPr>
+              <w:rPr>
+                <w:rFonts w:ascii="Arial" w:hAnsi="Arial"/>
+                <w:sz w:val="22"/>
+                <w:szCs w:val="22"/>
+                <w:lang w:val="es-CR"/>
+              </w:rPr>
+            </w:pPr>
+            <w:r>
+              <w:rPr>
+                <w:rFonts w:ascii="Arial" w:hAnsi="Arial"/>
+                <w:sz w:val="22"/>
+                <w:szCs w:val="22"/>
+                <w:lang w:val="es-CR"/>
+              </w:rPr>
+              <w:t>Departamento</w:t>
+            </w:r>
+          </w:p>
+        </w:tc>
+        <w:tc>
+          <w:tcPr>
+            <w:tcW w:w="1209" w:type="dxa"/>
+            <w:shd w:val="clear" w:color="auto" w:fill="F7CAAC" w:themeFill="accent2" w:themeFillTint="66"/>
+          </w:tcPr>
+          <w:p>
+            <w:pPr>
+              <w:rPr>
+                <w:rFonts w:ascii="Arial" w:hAnsi="Arial"/>
+                <w:sz w:val="22"/>
+                <w:szCs w:val="22"/>
+                <w:lang w:val="es-CR"/>
+              </w:rPr>
+            </w:pPr>
+            <w:r>
+              <w:rPr>
+                <w:rFonts w:ascii="Arial" w:hAnsi="Arial"/>
+                <w:sz w:val="22"/>
+                <w:szCs w:val="22"/>
+                <w:lang w:val="es-CR"/>
+              </w:rPr>
+              <w:t>Categoría</w:t>
+            </w:r>
+          </w:p>
+        </w:tc>
+        <w:tc>
+          <w:tcPr>
+            <w:tcW w:w="1134" w:type="dxa"/>
+            <w:shd w:val="clear" w:color="auto" w:fill="F7CAAC" w:themeFill="accent2" w:themeFillTint="66"/>
+          </w:tcPr>
+          <w:p>
+            <w:pPr>
+              <w:rPr>
+                <w:rFonts w:ascii="Arial" w:hAnsi="Arial"/>
+                <w:sz w:val="22"/>
+                <w:szCs w:val="22"/>
+                <w:lang w:val="es-CR"/>
+              </w:rPr>
+            </w:pPr>
+            <w:r>
+              <w:rPr>
+                <w:rFonts w:ascii="Arial" w:hAnsi="Arial"/>
+                <w:sz w:val="22"/>
+                <w:szCs w:val="22"/>
+                <w:lang w:val="es-CR"/>
+              </w:rPr>
+              <w:t xml:space="preserve">Posición </w:t>
+            </w:r>
+          </w:p>
+        </w:tc>
+        <w:tc>
+          <w:tcPr>
+            <w:tcW w:w="1276" w:type="dxa"/>
+            <w:shd w:val="clear" w:color="auto" w:fill="F7CAAC" w:themeFill="accent2" w:themeFillTint="66"/>
+          </w:tcPr>
+          <w:p>
+            <w:pPr>
+              <w:rPr>
+                <w:rFonts w:ascii="Arial" w:hAnsi="Arial"/>
+                <w:sz w:val="22"/>
+                <w:szCs w:val="22"/>
+                <w:lang w:val="es-CR"/>
+              </w:rPr>
+            </w:pPr>
+            <w:r>
+              <w:rPr>
+                <w:rFonts w:ascii="Arial" w:hAnsi="Arial"/>
+                <w:sz w:val="22"/>
+                <w:szCs w:val="22"/>
+                <w:lang w:val="es-CR"/>
+              </w:rPr>
+              <w:t>Poder</w:t>
+            </w:r>
+          </w:p>
+        </w:tc>
+        <w:tc>
+          <w:tcPr>
+            <w:tcW w:w="1275" w:type="dxa"/>
+            <w:shd w:val="clear" w:color="auto" w:fill="F7CAAC" w:themeFill="accent2" w:themeFillTint="66"/>
+          </w:tcPr>
+          <w:p>
+            <w:pPr>
+              <w:rPr>
+                <w:rFonts w:ascii="Arial" w:hAnsi="Arial"/>
+                <w:sz w:val="22"/>
+                <w:szCs w:val="22"/>
+                <w:lang w:val="es-CR"/>
+              </w:rPr>
+            </w:pPr>
+            <w:r>
+              <w:rPr>
+                <w:rFonts w:ascii="Arial" w:hAnsi="Arial"/>
+                <w:sz w:val="22"/>
+                <w:szCs w:val="22"/>
+                <w:lang w:val="es-CR"/>
+              </w:rPr>
+              <w:t>Intereses</w:t>
+            </w:r>
+          </w:p>
+        </w:tc>
+      </w:tr>
+      <w:tr>
+        <w:trPr>
+          <w:trHeight w:val="1939"/>
+          <w:jc w:val="center"/>
+        </w:trPr>
+        <w:tc>
+          <w:tcPr>
+            <w:tcW w:w="1622" w:type="dxa"/>
+            <w:shd w:val="clear" w:color="auto" w:fill="FBE4D5" w:themeFill="accent2" w:themeFillTint="33"/>
+          </w:tcPr>
+          <w:p>
+            <w:pPr>
+              <w:rPr>
+                <w:rFonts w:ascii="Arial" w:hAnsi="Arial"/>
+                <w:sz w:val="22"/>
+                <w:szCs w:val="22"/>
+                <w:lang w:val="es-CR"/>
+              </w:rPr>
+            </w:pPr>
+            <w:proofErr w:type="spellStart"/>
+            <w:r>
+              <w:rPr>
+                <w:rFonts w:ascii="Arial" w:hAnsi="Arial"/>
+                <w:sz w:val="22"/>
+                <w:szCs w:val="22"/>
+                <w:lang w:val="es-CR"/>
+              </w:rPr>
+              <w:t>Saylim</w:t>
+            </w:r>
+            <w:proofErr w:type="spellEnd"/>
+            <w:r>
+              <w:rPr>
+                <w:rFonts w:ascii="Arial" w:hAnsi="Arial"/>
+                <w:sz w:val="22"/>
+                <w:szCs w:val="22"/>
+                <w:lang w:val="es-CR"/>
+              </w:rPr>
+              <w:t xml:space="preserve"> Rojas Valero</w:t>
+            </w:r>
+          </w:p>
+          <w:p>
+            <w:pPr>
+              <w:rPr>
+                <w:rFonts w:ascii="Arial" w:hAnsi="Arial"/>
+                <w:sz w:val="22"/>
+                <w:szCs w:val="22"/>
+                <w:lang w:val="es-CR"/>
+              </w:rPr>
+            </w:pPr>
+          </w:p>
+          <w:p>
+            <w:pPr>
+              <w:rPr>
+                <w:rFonts w:ascii="Arial" w:hAnsi="Arial"/>
+                <w:sz w:val="22"/>
+                <w:szCs w:val="22"/>
+                <w:lang w:val="es-CR"/>
+              </w:rPr>
+            </w:pPr>
+          </w:p>
+          <w:p>
+            <w:pPr>
+              <w:rPr>
+                <w:rFonts w:ascii="Arial" w:hAnsi="Arial"/>
+                <w:sz w:val="22"/>
+                <w:szCs w:val="22"/>
+                <w:lang w:val="es-CR"/>
+              </w:rPr>
+            </w:pPr>
+          </w:p>
+        </w:tc>
+        <w:tc>
+          <w:tcPr>
+            <w:tcW w:w="1737" w:type="dxa"/>
+            <w:shd w:val="clear" w:color="auto" w:fill="FBE4D5" w:themeFill="accent2" w:themeFillTint="33"/>
+          </w:tcPr>
+          <w:p>
+            <w:pPr>
+              <w:rPr>
+                <w:rFonts w:ascii="Arial" w:hAnsi="Arial"/>
+                <w:sz w:val="22"/>
+                <w:szCs w:val="22"/>
+                <w:lang w:val="es-CR"/>
+              </w:rPr>
+            </w:pPr>
+            <w:r>
+              <w:rPr>
+                <w:rFonts w:ascii="Arial" w:hAnsi="Arial"/>
+                <w:sz w:val="22"/>
+                <w:szCs w:val="22"/>
+                <w:lang w:val="es-CR"/>
+              </w:rPr>
+              <w:t xml:space="preserve">Técnica de laboratorio </w:t>
+            </w:r>
+          </w:p>
+        </w:tc>
+        <w:tc>
+          <w:tcPr>
+            <w:tcW w:w="2228" w:type="dxa"/>
+            <w:shd w:val="clear" w:color="auto" w:fill="FBE4D5" w:themeFill="accent2" w:themeFillTint="33"/>
+          </w:tcPr>
+          <w:p>
+            <w:pPr>
+              <w:rPr>
+                <w:rFonts w:ascii="Arial" w:hAnsi="Arial"/>
+                <w:sz w:val="22"/>
+                <w:szCs w:val="22"/>
+                <w:lang w:val="es-CR"/>
+              </w:rPr>
+            </w:pPr>
+            <w:r>
+              <w:rPr>
+                <w:rFonts w:ascii="Arial" w:hAnsi="Arial"/>
+                <w:sz w:val="22"/>
+                <w:szCs w:val="22"/>
+                <w:lang w:val="es-CR"/>
+              </w:rPr>
+              <w:t xml:space="preserve">Laboratorio de Análisis Agronómicos, Escuela de Agronomía </w:t>
+            </w:r>
+          </w:p>
+        </w:tc>
+        <w:tc>
+          <w:tcPr>
+            <w:tcW w:w="1209" w:type="dxa"/>
+            <w:shd w:val="clear" w:color="auto" w:fill="FBE4D5" w:themeFill="accent2" w:themeFillTint="33"/>
+          </w:tcPr>
+          <w:p>
+            <w:pPr>
+              <w:rPr>
+                <w:rFonts w:ascii="Arial" w:hAnsi="Arial"/>
+                <w:sz w:val="22"/>
+                <w:szCs w:val="22"/>
+                <w:lang w:val="es-CR"/>
+              </w:rPr>
+            </w:pPr>
+            <w:r>
+              <w:rPr>
+                <w:rFonts w:ascii="Arial" w:hAnsi="Arial"/>
+                <w:sz w:val="22"/>
+                <w:szCs w:val="22"/>
+                <w:lang w:val="es-CR"/>
+              </w:rPr>
+              <w:t>Interna</w:t>
+            </w:r>
+          </w:p>
+        </w:tc>
+        <w:tc>
+          <w:tcPr>
+            <w:tcW w:w="1134" w:type="dxa"/>
+            <w:shd w:val="clear" w:color="auto" w:fill="FBE4D5" w:themeFill="accent2" w:themeFillTint="33"/>
+          </w:tcPr>
+          <w:p>
+            <w:pPr>
+              <w:rPr>
+                <w:rFonts w:ascii="Arial" w:hAnsi="Arial"/>
+                <w:sz w:val="22"/>
+                <w:szCs w:val="22"/>
+                <w:lang w:val="es-CR"/>
+              </w:rPr>
+            </w:pPr>
+            <w:r>
+              <w:rPr>
+                <w:rFonts w:ascii="Arial" w:hAnsi="Arial"/>
+                <w:sz w:val="22"/>
+                <w:szCs w:val="22"/>
+                <w:lang w:val="es-CR"/>
+              </w:rPr>
+              <w:t>A favor</w:t>
+            </w:r>
+          </w:p>
+        </w:tc>
+        <w:tc>
+          <w:tcPr>
+            <w:tcW w:w="1276" w:type="dxa"/>
+            <w:shd w:val="clear" w:color="auto" w:fill="FBE4D5" w:themeFill="accent2" w:themeFillTint="33"/>
+          </w:tcPr>
+          <w:p>
+            <w:pPr>
+              <w:rPr>
+                <w:rFonts w:ascii="Arial" w:hAnsi="Arial"/>
+                <w:sz w:val="22"/>
+                <w:szCs w:val="22"/>
+                <w:lang w:val="es-CR"/>
+              </w:rPr>
+            </w:pPr>
+            <w:r>
+              <w:rPr>
+                <w:rFonts w:ascii="Arial" w:hAnsi="Arial"/>
+                <w:sz w:val="22"/>
+                <w:szCs w:val="22"/>
+                <w:lang w:val="es-CR"/>
+              </w:rPr>
+              <w:t>Medio</w:t>
+            </w:r>
+          </w:p>
+        </w:tc>
+        <w:tc>
+          <w:tcPr>
+            <w:tcW w:w="1275" w:type="dxa"/>
+            <w:shd w:val="clear" w:color="auto" w:fill="FBE4D5" w:themeFill="accent2" w:themeFillTint="33"/>
+          </w:tcPr>
+          <w:p>
+            <w:pPr>
+              <w:rPr>
+                <w:rFonts w:ascii="Arial" w:hAnsi="Arial"/>
+                <w:sz w:val="22"/>
+                <w:szCs w:val="22"/>
+                <w:lang w:val="es-CR"/>
+              </w:rPr>
+            </w:pPr>
+            <w:r>
+              <w:rPr>
+                <w:rFonts w:ascii="Arial" w:hAnsi="Arial"/>
+                <w:sz w:val="22"/>
+                <w:szCs w:val="22"/>
+                <w:lang w:val="es-CR"/>
+              </w:rPr>
+              <w:t>Muy alto</w:t>
+            </w:r>
+          </w:p>
+        </w:tc>
+      </w:tr>
+      <w:tr>
+        <w:trPr>
+          <w:trHeight w:val="1980"/>
+          <w:jc w:val="center"/>
+        </w:trPr>
+        <w:tc>
+          <w:tcPr>
+            <w:tcW w:w="1622" w:type="dxa"/>
+            <w:shd w:val="clear" w:color="auto" w:fill="FBE4D5" w:themeFill="accent2" w:themeFillTint="33"/>
+          </w:tcPr>
+          <w:p>
+            <w:pPr>
+              <w:rPr>
+                <w:rFonts w:ascii="Arial" w:hAnsi="Arial"/>
+                <w:sz w:val="22"/>
+                <w:szCs w:val="22"/>
+                <w:lang w:val="es-CR"/>
+              </w:rPr>
+            </w:pPr>
+            <w:r>
+              <w:rPr>
+                <w:rFonts w:ascii="Arial" w:hAnsi="Arial"/>
+                <w:sz w:val="22"/>
+                <w:szCs w:val="22"/>
+                <w:lang w:val="es-CR"/>
+              </w:rPr>
+              <w:t>Marieta Murillo Moya</w:t>
+            </w:r>
+          </w:p>
+        </w:tc>
+        <w:tc>
+          <w:tcPr>
+            <w:tcW w:w="1737" w:type="dxa"/>
+            <w:shd w:val="clear" w:color="auto" w:fill="FBE4D5" w:themeFill="accent2" w:themeFillTint="33"/>
+          </w:tcPr>
+          <w:p>
+            <w:pPr>
+              <w:rPr>
+                <w:rFonts w:ascii="Arial" w:hAnsi="Arial"/>
+                <w:sz w:val="22"/>
+                <w:szCs w:val="22"/>
+                <w:lang w:val="es-CR"/>
+              </w:rPr>
+            </w:pPr>
+            <w:r>
+              <w:rPr>
+                <w:rFonts w:ascii="Arial" w:hAnsi="Arial"/>
+                <w:sz w:val="22"/>
+                <w:szCs w:val="22"/>
+                <w:lang w:val="es-CR"/>
+              </w:rPr>
+              <w:t>Técnica de laboratorio</w:t>
+            </w:r>
+          </w:p>
+        </w:tc>
+        <w:tc>
+          <w:tcPr>
+            <w:tcW w:w="2228" w:type="dxa"/>
+            <w:shd w:val="clear" w:color="auto" w:fill="FBE4D5" w:themeFill="accent2" w:themeFillTint="33"/>
+          </w:tcPr>
+          <w:p>
+            <w:pPr>
+              <w:rPr>
+                <w:rFonts w:ascii="Arial" w:hAnsi="Arial"/>
+                <w:sz w:val="22"/>
+                <w:szCs w:val="22"/>
+                <w:lang w:val="es-CR"/>
+              </w:rPr>
+            </w:pPr>
+            <w:r>
+              <w:rPr>
+                <w:rFonts w:ascii="Arial" w:hAnsi="Arial"/>
+                <w:sz w:val="22"/>
+                <w:szCs w:val="22"/>
+                <w:lang w:val="es-CR"/>
+              </w:rPr>
+              <w:t>Laboratorio de Análisis Agronómicos, Escuela de Agronomía.</w:t>
+            </w:r>
+          </w:p>
+        </w:tc>
+        <w:tc>
+          <w:tcPr>
+            <w:tcW w:w="1209" w:type="dxa"/>
+            <w:shd w:val="clear" w:color="auto" w:fill="FBE4D5" w:themeFill="accent2" w:themeFillTint="33"/>
+          </w:tcPr>
+          <w:p>
+            <w:pPr>
+              <w:rPr>
+                <w:rFonts w:ascii="Arial" w:hAnsi="Arial"/>
+                <w:sz w:val="22"/>
+                <w:szCs w:val="22"/>
+                <w:lang w:val="es-CR"/>
+              </w:rPr>
+            </w:pPr>
+            <w:r>
+              <w:rPr>
+                <w:rFonts w:ascii="Arial" w:hAnsi="Arial"/>
+                <w:sz w:val="22"/>
+                <w:szCs w:val="22"/>
+                <w:lang w:val="es-CR"/>
+              </w:rPr>
+              <w:t>Interna</w:t>
+            </w:r>
+          </w:p>
+        </w:tc>
+        <w:tc>
+          <w:tcPr>
+            <w:tcW w:w="1134" w:type="dxa"/>
+            <w:shd w:val="clear" w:color="auto" w:fill="FBE4D5" w:themeFill="accent2" w:themeFillTint="33"/>
+          </w:tcPr>
+          <w:p>
+            <w:pPr>
+              <w:rPr>
+                <w:rFonts w:ascii="Arial" w:hAnsi="Arial"/>
+                <w:sz w:val="22"/>
+                <w:szCs w:val="22"/>
+                <w:lang w:val="es-CR"/>
+              </w:rPr>
+            </w:pPr>
+            <w:r>
+              <w:rPr>
+                <w:rFonts w:ascii="Arial" w:hAnsi="Arial"/>
+                <w:sz w:val="22"/>
+                <w:szCs w:val="22"/>
+                <w:lang w:val="es-CR"/>
+              </w:rPr>
+              <w:t>A favor</w:t>
+            </w:r>
+          </w:p>
+        </w:tc>
+        <w:tc>
+          <w:tcPr>
+            <w:tcW w:w="1276" w:type="dxa"/>
+            <w:shd w:val="clear" w:color="auto" w:fill="FBE4D5" w:themeFill="accent2" w:themeFillTint="33"/>
+          </w:tcPr>
+          <w:p>
+            <w:pPr>
+              <w:rPr>
+                <w:rFonts w:ascii="Arial" w:hAnsi="Arial"/>
+                <w:sz w:val="22"/>
+                <w:szCs w:val="22"/>
+                <w:lang w:val="es-CR"/>
+              </w:rPr>
+            </w:pPr>
+            <w:r>
+              <w:rPr>
+                <w:rFonts w:ascii="Arial" w:hAnsi="Arial"/>
+                <w:sz w:val="22"/>
+                <w:szCs w:val="22"/>
+                <w:lang w:val="es-CR"/>
+              </w:rPr>
+              <w:t>Medio</w:t>
+            </w:r>
+          </w:p>
+        </w:tc>
+        <w:tc>
+          <w:tcPr>
+            <w:tcW w:w="1275" w:type="dxa"/>
+            <w:shd w:val="clear" w:color="auto" w:fill="FBE4D5" w:themeFill="accent2" w:themeFillTint="33"/>
+          </w:tcPr>
+          <w:p>
+            <w:pPr>
+              <w:rPr>
+                <w:rFonts w:ascii="Arial" w:hAnsi="Arial"/>
+                <w:sz w:val="22"/>
+                <w:szCs w:val="22"/>
+                <w:lang w:val="es-CR"/>
+              </w:rPr>
+            </w:pPr>
+            <w:r>
+              <w:rPr>
+                <w:rFonts w:ascii="Arial" w:hAnsi="Arial"/>
+                <w:sz w:val="22"/>
+                <w:szCs w:val="22"/>
+                <w:lang w:val="es-CR"/>
+              </w:rPr>
+              <w:t>Muy alto</w:t>
+            </w:r>
+          </w:p>
+        </w:tc>
+      </w:tr>
+      <w:tr>
+        <w:trPr>
+          <w:trHeight w:val="1368"/>
+          <w:jc w:val="center"/>
+        </w:trPr>
+        <w:tc>
+          <w:tcPr>
+            <w:tcW w:w="1622" w:type="dxa"/>
+            <w:shd w:val="clear" w:color="auto" w:fill="FBE4D5" w:themeFill="accent2" w:themeFillTint="33"/>
+          </w:tcPr>
+          <w:p>
+            <w:pPr>
+              <w:rPr>
+                <w:rFonts w:ascii="Arial" w:hAnsi="Arial"/>
+                <w:sz w:val="22"/>
+                <w:szCs w:val="22"/>
+                <w:lang w:val="es-CR"/>
+              </w:rPr>
+            </w:pPr>
+            <w:r>
+              <w:rPr>
+                <w:rFonts w:ascii="Arial" w:hAnsi="Arial"/>
+                <w:sz w:val="22"/>
+                <w:szCs w:val="22"/>
+                <w:lang w:val="es-CR"/>
+              </w:rPr>
+              <w:t>Edwin Antonio Esquivel Segura</w:t>
+            </w:r>
+          </w:p>
+        </w:tc>
+        <w:tc>
+          <w:tcPr>
+            <w:tcW w:w="1737" w:type="dxa"/>
+            <w:shd w:val="clear" w:color="auto" w:fill="FBE4D5" w:themeFill="accent2" w:themeFillTint="33"/>
+          </w:tcPr>
+          <w:p>
+            <w:pPr>
+              <w:rPr>
+                <w:rFonts w:ascii="Arial" w:hAnsi="Arial"/>
+                <w:sz w:val="22"/>
+                <w:szCs w:val="22"/>
+                <w:lang w:val="es-CR"/>
+              </w:rPr>
+            </w:pPr>
+            <w:r>
+              <w:rPr>
+                <w:rFonts w:ascii="Arial" w:hAnsi="Arial"/>
+                <w:sz w:val="22"/>
+                <w:szCs w:val="22"/>
+                <w:lang w:val="es-CR"/>
+              </w:rPr>
+              <w:t>Coordinador de laboratorio</w:t>
+            </w:r>
+          </w:p>
+        </w:tc>
+        <w:tc>
+          <w:tcPr>
+            <w:tcW w:w="2228" w:type="dxa"/>
+            <w:shd w:val="clear" w:color="auto" w:fill="FBE4D5" w:themeFill="accent2" w:themeFillTint="33"/>
+          </w:tcPr>
+          <w:p>
+            <w:pPr>
+              <w:rPr>
+                <w:rFonts w:ascii="Arial" w:hAnsi="Arial"/>
+                <w:sz w:val="22"/>
+                <w:szCs w:val="22"/>
+                <w:lang w:val="es-CR"/>
+              </w:rPr>
+            </w:pPr>
+            <w:r>
+              <w:rPr>
+                <w:rFonts w:ascii="Arial" w:hAnsi="Arial"/>
+                <w:sz w:val="22"/>
+                <w:szCs w:val="22"/>
+                <w:lang w:val="es-CR"/>
+              </w:rPr>
+              <w:t>Laboratorio de Análisis Agronómicos, Escuela de Agronomía.</w:t>
+            </w:r>
+          </w:p>
+        </w:tc>
+        <w:tc>
+          <w:tcPr>
+            <w:tcW w:w="1209" w:type="dxa"/>
+            <w:shd w:val="clear" w:color="auto" w:fill="FBE4D5" w:themeFill="accent2" w:themeFillTint="33"/>
+          </w:tcPr>
+          <w:p>
+            <w:pPr>
+              <w:rPr>
+                <w:rFonts w:ascii="Arial" w:hAnsi="Arial"/>
+                <w:sz w:val="22"/>
+                <w:szCs w:val="22"/>
+                <w:lang w:val="es-CR"/>
+              </w:rPr>
+            </w:pPr>
+            <w:r>
+              <w:rPr>
+                <w:rFonts w:ascii="Arial" w:hAnsi="Arial"/>
+                <w:sz w:val="22"/>
+                <w:szCs w:val="22"/>
+                <w:lang w:val="es-CR"/>
+              </w:rPr>
+              <w:t>Interna</w:t>
+            </w:r>
+          </w:p>
+        </w:tc>
+        <w:tc>
+          <w:tcPr>
+            <w:tcW w:w="1134" w:type="dxa"/>
+            <w:shd w:val="clear" w:color="auto" w:fill="FBE4D5" w:themeFill="accent2" w:themeFillTint="33"/>
+          </w:tcPr>
+          <w:p>
+            <w:pPr>
+              <w:rPr>
+                <w:rFonts w:ascii="Arial" w:hAnsi="Arial"/>
+                <w:sz w:val="22"/>
+                <w:szCs w:val="22"/>
+                <w:lang w:val="es-CR"/>
+              </w:rPr>
+            </w:pPr>
+            <w:r>
+              <w:rPr>
+                <w:rFonts w:ascii="Arial" w:hAnsi="Arial"/>
+                <w:sz w:val="22"/>
+                <w:szCs w:val="22"/>
+                <w:lang w:val="es-CR"/>
+              </w:rPr>
+              <w:t>A</w:t>
+            </w:r>
+            <w:r>
+              <w:rPr>
+                <w:rFonts w:ascii="Arial" w:hAnsi="Arial"/>
+                <w:sz w:val="22"/>
+                <w:szCs w:val="22"/>
+                <w:lang w:val="es-CR"/>
+              </w:rPr>
+              <w:t xml:space="preserve"> favor</w:t>
+            </w:r>
+          </w:p>
+        </w:tc>
+        <w:tc>
+          <w:tcPr>
+            <w:tcW w:w="1276" w:type="dxa"/>
+            <w:shd w:val="clear" w:color="auto" w:fill="FBE4D5" w:themeFill="accent2" w:themeFillTint="33"/>
+          </w:tcPr>
+          <w:p>
+            <w:pPr>
+              <w:rPr>
+                <w:rFonts w:ascii="Arial" w:hAnsi="Arial"/>
+                <w:sz w:val="22"/>
+                <w:szCs w:val="22"/>
+                <w:lang w:val="es-CR"/>
+              </w:rPr>
+            </w:pPr>
+            <w:r>
+              <w:rPr>
+                <w:rFonts w:ascii="Arial" w:hAnsi="Arial"/>
+                <w:sz w:val="22"/>
+                <w:szCs w:val="22"/>
+                <w:lang w:val="es-CR"/>
+              </w:rPr>
+              <w:t>Muy alto</w:t>
+            </w:r>
+          </w:p>
+        </w:tc>
+        <w:tc>
+          <w:tcPr>
+            <w:tcW w:w="1275" w:type="dxa"/>
+            <w:shd w:val="clear" w:color="auto" w:fill="FBE4D5" w:themeFill="accent2" w:themeFillTint="33"/>
+          </w:tcPr>
+          <w:p>
+            <w:pPr>
+              <w:rPr>
+                <w:rFonts w:ascii="Arial" w:hAnsi="Arial"/>
+                <w:sz w:val="22"/>
+                <w:szCs w:val="22"/>
+                <w:lang w:val="es-CR"/>
+              </w:rPr>
+            </w:pPr>
+            <w:r>
+              <w:rPr>
+                <w:rFonts w:ascii="Arial" w:hAnsi="Arial"/>
+                <w:sz w:val="22"/>
+                <w:szCs w:val="22"/>
+                <w:lang w:val="es-CR"/>
+              </w:rPr>
+              <w:t>Muy alto</w:t>
+            </w:r>
+          </w:p>
+        </w:tc>
+      </w:tr>
+    </w:tbl>
+    <w:p>
+      <w:pPr>
+        <w:spacing w:line="0" w:lineRule="atLeast"/>
+        <w:jc w:val="center"/>
+        <w:rPr>
+          <w:rFonts w:ascii="Arial" w:eastAsia="Arial" w:hAnsi="Arial"/>
+          <w:b/>
+          <w:color w:val="C45911" w:themeColor="accent2" w:themeShade="BF"/>
+          <w:sz w:val="28"/>
+          <w:szCs w:val="28"/>
           <w:lang w:val="es-CR"/>
         </w:rPr>
       </w:pPr>
     </w:p>
     <w:p>
       <w:pPr>
-        <w:rPr>
-          <w:rFonts w:ascii="Lexend Deca" w:eastAsia="Lexend Deca" w:hAnsi="Lexend Deca" w:cs="Lexend Deca"/>
-          <w:lang w:val="es-MX"/>
+        <w:spacing w:line="0" w:lineRule="atLeast"/>
+        <w:rPr>
+          <w:rFonts w:ascii="Arial" w:eastAsia="Arial" w:hAnsi="Arial"/>
+          <w:b/>
+          <w:color w:val="C45911" w:themeColor="accent2" w:themeShade="BF"/>
+          <w:sz w:val="28"/>
+          <w:szCs w:val="28"/>
+          <w:lang w:val="es-CR"/>
+        </w:rPr>
+      </w:pPr>
+    </w:p>
+    <w:p>
+      <w:pPr>
+        <w:spacing w:line="480" w:lineRule="auto"/>
+        <w:jc w:val="center"/>
+        <w:rPr>
+          <w:rFonts w:ascii="Arial" w:eastAsia="Arial" w:hAnsi="Arial"/>
+          <w:b/>
+          <w:color w:val="C45911" w:themeColor="accent2" w:themeShade="BF"/>
+          <w:sz w:val="28"/>
+          <w:szCs w:val="28"/>
+          <w:lang w:val="es-CR"/>
         </w:rPr>
       </w:pPr>
       <w:r>
         <w:rPr>
-          <w:rFonts w:ascii="Lexend Deca" w:eastAsia="Lexend Deca" w:hAnsi="Lexend Deca" w:cs="Lexend Deca"/>
-          <w:lang w:val="es-MX"/>
-        </w:rPr>
-        <w:t xml:space="preserve"> </w:t>
+          <w:rFonts w:ascii="Arial" w:eastAsia="Arial" w:hAnsi="Arial"/>
+          <w:b/>
+          <w:color w:val="C45911" w:themeColor="accent2" w:themeShade="BF"/>
+          <w:sz w:val="28"/>
+          <w:szCs w:val="28"/>
+          <w:lang w:val="es-CR"/>
+        </w:rPr>
+        <w:lastRenderedPageBreak/>
+        <w:t>Mapa</w:t>
+      </w:r>
+      <w:r>
+        <w:rPr>
+          <w:rFonts w:ascii="Arial" w:eastAsia="Arial" w:hAnsi="Arial"/>
+          <w:b/>
+          <w:color w:val="C45911" w:themeColor="accent2" w:themeShade="BF"/>
+          <w:sz w:val="28"/>
+          <w:szCs w:val="28"/>
+          <w:lang w:val="es-CR"/>
+        </w:rPr>
+        <w:t xml:space="preserve"> de análisis de </w:t>
+      </w:r>
+      <w:r>
+        <w:rPr>
+          <w:rFonts w:ascii="Arial" w:eastAsia="Arial" w:hAnsi="Arial"/>
+          <w:b/>
+          <w:color w:val="C45911" w:themeColor="accent2" w:themeShade="BF"/>
+          <w:sz w:val="28"/>
+          <w:szCs w:val="28"/>
+          <w:lang w:val="es-CR"/>
+        </w:rPr>
+        <w:t>interés</w:t>
       </w:r>
     </w:p>
     <w:p>
       <w:pPr>
-        <w:rPr>
-          <w:lang w:val="es-MX"/>
+        <w:spacing w:line="0" w:lineRule="atLeast"/>
+        <w:jc w:val="center"/>
+        <w:rPr>
+          <w:rFonts w:ascii="Arial" w:eastAsia="Arial" w:hAnsi="Arial"/>
+          <w:b/>
+          <w:color w:val="C45911" w:themeColor="accent2" w:themeShade="BF"/>
+          <w:sz w:val="28"/>
+          <w:szCs w:val="28"/>
+          <w:lang w:val="es-CR"/>
         </w:rPr>
       </w:pPr>
       <w:r>
@@ -2000,8 +2992,8 @@
           <w:lang w:val="es-MX"/>
         </w:rPr>
         <w:drawing>
-          <wp:inline distT="0" distB="0" distL="0" distR="0" wp14:anchorId="005AC591" wp14:editId="7DA73898">
-            <wp:extent cx="5943600" cy="5943600"/>
+          <wp:inline distT="0" distB="0" distL="0" distR="0" wp14:anchorId="3E46F805" wp14:editId="70F6E3AF">
+            <wp:extent cx="5415148" cy="5415148"/>
             <wp:effectExtent l="0" t="0" r="0" b="0"/>
             <wp:docPr id="1843050138" name="Imagen 1" descr="Escala de tiempo&#10;&#10;Descripción generada automáticamente"/>
             <wp:cNvGraphicFramePr>
@@ -2023,7 +3015,7 @@
                   <pic:spPr>
                     <a:xfrm>
                       <a:off x="0" y="0"/>
-                      <a:ext cx="5943600" cy="5943600"/>
+                      <a:ext cx="5420122" cy="5420122"/>
                     </a:xfrm>
                     <a:prstGeom prst="rect">
                       <a:avLst/>
@@ -2039,7 +3031,7 @@
     <w:sectPr>
       <w:footerReference w:type="even" r:id="rId8"/>
       <w:footerReference w:type="default" r:id="rId9"/>
-      <w:pgSz w:w="12240" w:h="15840"/>
+      <w:pgSz w:w="15840" w:h="12240" w:orient="landscape"/>
       <w:pgMar w:top="1440" w:right="1440" w:bottom="1440" w:left="1440" w:header="720" w:footer="720" w:gutter="0"/>
       <w:pgNumType w:start="1"/>
       <w:cols w:space="720"/>

</xml_diff>